<commit_message>
final changes before submit
</commit_message>
<xml_diff>
--- a/protocol.docx
+++ b/protocol.docx
@@ -39,6 +39,7 @@
         </w:rPr>
         <w:t xml:space="preserve"> תקשורת: משחק </w:t>
       </w:r>
+      <w:proofErr w:type="spellStart"/>
       <w:r>
         <w:rPr>
           <w:b/>
@@ -50,6 +51,7 @@
         </w:rPr>
         <w:t>headball</w:t>
       </w:r>
+      <w:proofErr w:type="spellEnd"/>
       <w:r>
         <w:rPr>
           <w:rFonts w:hint="cs"/>
@@ -129,7 +131,208 @@
           <w:szCs w:val="28"/>
           <w:rtl/>
         </w:rPr>
-        <w:t>: מערכת שרת ולקוחות, אשר מנהלת משחק כדורגל גרפי בדו מימד בין שני לקוחות.</w:t>
+        <w:t xml:space="preserve">: מערכת שרת ולקוחות, אשר מנהלת משחק כדורגל גרפי בדו </w:t>
+      </w:r>
+      <w:proofErr w:type="spellStart"/>
+      <w:r>
+        <w:rPr>
+          <w:rFonts w:hint="cs"/>
+          <w:sz w:val="28"/>
+          <w:szCs w:val="28"/>
+          <w:rtl/>
+        </w:rPr>
+        <w:t>מימד</w:t>
+      </w:r>
+      <w:proofErr w:type="spellEnd"/>
+      <w:r>
+        <w:rPr>
+          <w:rFonts w:hint="cs"/>
+          <w:sz w:val="28"/>
+          <w:szCs w:val="28"/>
+          <w:rtl/>
+        </w:rPr>
+        <w:t xml:space="preserve"> בין שני לקוחות.</w:t>
+      </w:r>
+    </w:p>
+    <w:p>
+      <w:pPr>
+        <w:pStyle w:val="ListParagraph"/>
+        <w:bidi/>
+        <w:rPr>
+          <w:sz w:val="28"/>
+          <w:szCs w:val="28"/>
+        </w:rPr>
+      </w:pPr>
+    </w:p>
+    <w:p>
+      <w:pPr>
+        <w:pStyle w:val="ListParagraph"/>
+        <w:bidi/>
+        <w:rPr>
+          <w:sz w:val="28"/>
+          <w:szCs w:val="28"/>
+          <w:u w:val="single"/>
+        </w:rPr>
+      </w:pPr>
+      <w:r>
+        <w:rPr>
+          <w:rFonts w:hint="cs"/>
+          <w:sz w:val="28"/>
+          <w:szCs w:val="28"/>
+          <w:u w:val="single"/>
+          <w:rtl/>
+        </w:rPr>
+        <w:t>תיאור כללי</w:t>
+      </w:r>
+      <w:r>
+        <w:rPr>
+          <w:rFonts w:hint="cs"/>
+          <w:sz w:val="28"/>
+          <w:szCs w:val="28"/>
+          <w:rtl/>
+        </w:rPr>
+        <w:t>: ה</w:t>
+      </w:r>
+      <w:r>
+        <w:rPr>
+          <w:rFonts w:hint="cs"/>
+          <w:sz w:val="28"/>
+          <w:szCs w:val="28"/>
+          <w:rtl/>
+        </w:rPr>
+        <w:t>שרת</w:t>
+      </w:r>
+      <w:r>
+        <w:rPr>
+          <w:rFonts w:hint="cs"/>
+          <w:sz w:val="28"/>
+          <w:szCs w:val="28"/>
+          <w:rtl/>
+        </w:rPr>
+        <w:t xml:space="preserve"> </w:t>
+      </w:r>
+      <w:r>
+        <w:rPr>
+          <w:rFonts w:hint="cs"/>
+          <w:sz w:val="28"/>
+          <w:szCs w:val="28"/>
+          <w:rtl/>
+        </w:rPr>
+        <w:t>מנוהל על בסיס</w:t>
+      </w:r>
+      <w:r>
+        <w:rPr>
+          <w:rFonts w:hint="cs"/>
+          <w:sz w:val="28"/>
+          <w:szCs w:val="28"/>
+          <w:rtl/>
+          <w:lang w:val="en-US"/>
+        </w:rPr>
+        <w:t xml:space="preserve"> ארכיטקטורת </w:t>
+      </w:r>
+      <w:r>
+        <w:rPr>
+          <w:sz w:val="28"/>
+          <w:szCs w:val="28"/>
+          <w:lang w:val="en-US"/>
+        </w:rPr>
+        <w:t>matchmaking</w:t>
+      </w:r>
+      <w:r>
+        <w:rPr>
+          <w:rFonts w:hint="cs"/>
+          <w:sz w:val="28"/>
+          <w:szCs w:val="28"/>
+          <w:rtl/>
+          <w:lang w:val="en-US"/>
+        </w:rPr>
+        <w:t>:</w:t>
+      </w:r>
+    </w:p>
+    <w:p>
+      <w:pPr>
+        <w:pStyle w:val="ListParagraph"/>
+        <w:rPr>
+          <w:rFonts w:hint="cs"/>
+          <w:sz w:val="28"/>
+          <w:szCs w:val="28"/>
+          <w:u w:val="single"/>
+          <w:rtl/>
+        </w:rPr>
+      </w:pPr>
+    </w:p>
+    <w:p>
+      <w:pPr>
+        <w:pStyle w:val="ListParagraph"/>
+        <w:bidi/>
+        <w:rPr>
+          <w:rFonts w:hint="cs"/>
+          <w:sz w:val="28"/>
+          <w:szCs w:val="28"/>
+          <w:lang w:val="en-US"/>
+        </w:rPr>
+      </w:pPr>
+      <w:r>
+        <w:rPr>
+          <w:rFonts w:hint="cs"/>
+          <w:sz w:val="28"/>
+          <w:szCs w:val="28"/>
+          <w:rtl/>
+        </w:rPr>
+        <w:t xml:space="preserve">השרת מאזין תמיד על פורט ספציפי (1234 לדוגמה) וכאשר לקוח מבקש להתחיל משחק, השרת מוסיף את הלקוח ללובי (חדר המתנה) בו ממתין הלקוח עד שמתחבר שחקן נוסף. ברגע ששני שחקנים ממתינים בלובי </w:t>
+      </w:r>
+      <w:r>
+        <w:rPr>
+          <w:sz w:val="28"/>
+          <w:szCs w:val="28"/>
+          <w:rtl/>
+        </w:rPr>
+        <w:t>–</w:t>
+      </w:r>
+      <w:r>
+        <w:rPr>
+          <w:rFonts w:hint="cs"/>
+          <w:sz w:val="28"/>
+          <w:szCs w:val="28"/>
+          <w:rtl/>
+        </w:rPr>
+        <w:t xml:space="preserve"> השרת פותח </w:t>
+      </w:r>
+      <w:r>
+        <w:rPr>
+          <w:sz w:val="28"/>
+          <w:szCs w:val="28"/>
+          <w:lang w:val="en-US"/>
+        </w:rPr>
+        <w:t>thread</w:t>
+      </w:r>
+      <w:r>
+        <w:rPr>
+          <w:rFonts w:hint="cs"/>
+          <w:sz w:val="28"/>
+          <w:szCs w:val="28"/>
+          <w:rtl/>
+          <w:lang w:val="en-US"/>
+        </w:rPr>
+        <w:t xml:space="preserve"> אשר "יושב" על פורט אחר ודרכו מעביר ה</w:t>
+      </w:r>
+      <w:r>
+        <w:rPr>
+          <w:sz w:val="28"/>
+          <w:szCs w:val="28"/>
+          <w:lang w:val="en-US"/>
+        </w:rPr>
+        <w:t>thread</w:t>
+      </w:r>
+      <w:r>
+        <w:rPr>
+          <w:rFonts w:hint="cs"/>
+          <w:sz w:val="28"/>
+          <w:szCs w:val="28"/>
+          <w:rtl/>
+          <w:lang w:val="en-US"/>
+        </w:rPr>
+        <w:t xml:space="preserve"> את המידע בין הלקוחות ומנהל את המשחק.</w:t>
       </w:r>
     </w:p>
     <w:p>
@@ -173,25 +376,7 @@
           <w:szCs w:val="28"/>
           <w:rtl/>
         </w:rPr>
-        <w:t xml:space="preserve">: </w:t>
-      </w:r>
-      <w:r>
-        <w:rPr>
-          <w:rFonts w:hint="cs"/>
-          <w:sz w:val="28"/>
-          <w:szCs w:val="28"/>
-          <w:rtl/>
-        </w:rPr>
-        <w:t xml:space="preserve">דרך השרת, </w:t>
-      </w:r>
-      <w:r>
-        <w:rPr>
-          <w:rFonts w:hint="cs"/>
-          <w:sz w:val="28"/>
-          <w:szCs w:val="28"/>
-          <w:rtl/>
-        </w:rPr>
-        <w:t>קוד הודעה בשדה הראשון:</w:t>
+        <w:t>: קוד הודעה בשדה הראשון:</w:t>
       </w:r>
     </w:p>
     <w:tbl>
@@ -721,7 +906,7 @@
       </w:tr>
       <w:tr>
         <w:trPr>
-          <w:trHeight w:val="1946"/>
+          <w:trHeight w:val="3081"/>
         </w:trPr>
         <w:tc>
           <w:tcPr>
@@ -731,16 +916,20 @@
             <w:pPr>
               <w:bidi/>
               <w:rPr>
-                <w:sz w:val="24"/>
-                <w:szCs w:val="24"/>
-              </w:rPr>
-            </w:pPr>
-            <w:r>
-              <w:rPr>
-                <w:rFonts w:hint="cs"/>
-                <w:sz w:val="24"/>
-                <w:szCs w:val="24"/>
-                <w:rtl/>
+                <w:rFonts w:hint="cs"/>
+                <w:sz w:val="24"/>
+                <w:szCs w:val="24"/>
+                <w:rtl/>
+                <w:lang w:val="en-US"/>
+              </w:rPr>
+            </w:pPr>
+            <w:r>
+              <w:rPr>
+                <w:rFonts w:hint="cs"/>
+                <w:sz w:val="24"/>
+                <w:szCs w:val="24"/>
+                <w:rtl/>
+                <w:lang w:val="en-US"/>
               </w:rPr>
               <w:t>3.</w:t>
             </w:r>
@@ -756,17 +945,16 @@
               <w:rPr>
                 <w:sz w:val="24"/>
                 <w:szCs w:val="24"/>
-                <w:rtl/>
-                <w:lang w:val="en-US"/>
-              </w:rPr>
-            </w:pPr>
-            <w:r>
-              <w:rPr>
-                <w:sz w:val="24"/>
-                <w:szCs w:val="24"/>
-                <w:lang w:val="en-US"/>
-              </w:rPr>
-              <w:t>STRT</w:t>
+                <w:lang w:val="en-US"/>
+              </w:rPr>
+            </w:pPr>
+            <w:r>
+              <w:rPr>
+                <w:sz w:val="24"/>
+                <w:szCs w:val="24"/>
+                <w:lang w:val="en-US"/>
+              </w:rPr>
+              <w:t>CNCL</w:t>
             </w:r>
           </w:p>
         </w:tc>
@@ -778,19 +966,20 @@
             <w:pPr>
               <w:bidi/>
               <w:rPr>
-                <w:sz w:val="24"/>
-                <w:szCs w:val="24"/>
-                <w:rtl/>
-              </w:rPr>
-            </w:pPr>
-            <w:r>
-              <w:rPr>
-                <w:rFonts w:hint="cs"/>
-                <w:sz w:val="24"/>
-                <w:szCs w:val="24"/>
-                <w:rtl/>
-              </w:rPr>
-              <w:t>מהשרת</w:t>
+                <w:rFonts w:hint="cs"/>
+                <w:sz w:val="24"/>
+                <w:szCs w:val="24"/>
+                <w:rtl/>
+              </w:rPr>
+            </w:pPr>
+            <w:r>
+              <w:rPr>
+                <w:rFonts w:hint="cs"/>
+                <w:sz w:val="24"/>
+                <w:szCs w:val="24"/>
+                <w:rtl/>
+              </w:rPr>
+              <w:t>מהלקוח</w:t>
             </w:r>
           </w:p>
         </w:tc>
@@ -802,19 +991,20 @@
             <w:pPr>
               <w:bidi/>
               <w:rPr>
-                <w:sz w:val="24"/>
-                <w:szCs w:val="24"/>
-                <w:lang w:val="en-US"/>
-              </w:rPr>
-            </w:pPr>
-            <w:r>
-              <w:rPr>
-                <w:rFonts w:hint="cs"/>
-                <w:sz w:val="24"/>
-                <w:szCs w:val="24"/>
-                <w:rtl/>
-              </w:rPr>
-              <w:t>הודעת שרת על התחלת משחק</w:t>
+                <w:rFonts w:hint="cs"/>
+                <w:sz w:val="24"/>
+                <w:szCs w:val="24"/>
+                <w:rtl/>
+              </w:rPr>
+            </w:pPr>
+            <w:r>
+              <w:rPr>
+                <w:rFonts w:hint="cs"/>
+                <w:sz w:val="24"/>
+                <w:szCs w:val="24"/>
+                <w:rtl/>
+              </w:rPr>
+              <w:t>הודעת לקוח על התנתקות מחדר המתנה</w:t>
             </w:r>
           </w:p>
         </w:tc>
@@ -826,188 +1016,22 @@
             <w:pPr>
               <w:bidi/>
               <w:rPr>
-                <w:sz w:val="24"/>
-                <w:szCs w:val="24"/>
-                <w:rtl/>
-                <w:lang w:val="en-US"/>
-              </w:rPr>
-            </w:pPr>
-            <w:r>
-              <w:rPr>
-                <w:rFonts w:hint="cs"/>
-                <w:sz w:val="24"/>
-                <w:szCs w:val="24"/>
-                <w:rtl/>
-                <w:lang w:val="en-US"/>
-              </w:rPr>
-              <w:t>צד</w:t>
-            </w:r>
-            <w:r>
-              <w:rPr>
-                <w:rFonts w:hint="cs"/>
-                <w:sz w:val="24"/>
-                <w:szCs w:val="24"/>
-                <w:rtl/>
-                <w:lang w:val="en-US"/>
-              </w:rPr>
-              <w:t xml:space="preserve"> </w:t>
-            </w:r>
-            <w:r>
-              <w:rPr>
-                <w:rFonts w:hint="cs"/>
-                <w:sz w:val="24"/>
-                <w:szCs w:val="24"/>
-                <w:rtl/>
-                <w:lang w:val="en-US"/>
-              </w:rPr>
-              <w:t>ה</w:t>
-            </w:r>
-            <w:r>
-              <w:rPr>
-                <w:rFonts w:hint="cs"/>
-                <w:sz w:val="24"/>
-                <w:szCs w:val="24"/>
-                <w:rtl/>
-                <w:lang w:val="en-US"/>
-              </w:rPr>
-              <w:t>שחקן</w:t>
-            </w:r>
-          </w:p>
-          <w:p>
-            <w:pPr>
-              <w:bidi/>
-              <w:rPr>
-                <w:sz w:val="24"/>
-                <w:szCs w:val="24"/>
-                <w:rtl/>
-                <w:lang w:val="en-US"/>
-              </w:rPr>
-            </w:pPr>
-            <w:r>
-              <w:rPr>
-                <w:rFonts w:hint="cs"/>
-                <w:sz w:val="24"/>
-                <w:szCs w:val="24"/>
-                <w:rtl/>
-                <w:lang w:val="en-US"/>
-              </w:rPr>
-              <w:t xml:space="preserve">ימין </w:t>
-            </w:r>
-            <w:r>
-              <w:rPr>
-                <w:sz w:val="24"/>
-                <w:szCs w:val="24"/>
-                <w:rtl/>
-                <w:lang w:val="en-US"/>
-              </w:rPr>
-              <w:t>–</w:t>
-            </w:r>
-            <w:r>
-              <w:rPr>
-                <w:rFonts w:hint="cs"/>
-                <w:sz w:val="24"/>
-                <w:szCs w:val="24"/>
-                <w:rtl/>
-                <w:lang w:val="en-US"/>
-              </w:rPr>
-              <w:t xml:space="preserve"> '</w:t>
-            </w:r>
-            <w:r>
-              <w:rPr>
-                <w:sz w:val="24"/>
-                <w:szCs w:val="24"/>
-                <w:lang w:val="en-US"/>
-              </w:rPr>
-              <w:t>R</w:t>
-            </w:r>
-            <w:r>
-              <w:rPr>
-                <w:rFonts w:hint="cs"/>
-                <w:sz w:val="24"/>
-                <w:szCs w:val="24"/>
-                <w:rtl/>
-                <w:lang w:val="en-US"/>
-              </w:rPr>
-              <w:t>'</w:t>
-            </w:r>
-          </w:p>
-          <w:p>
-            <w:pPr>
-              <w:bidi/>
-              <w:rPr>
-                <w:sz w:val="24"/>
-                <w:szCs w:val="24"/>
-                <w:rtl/>
-                <w:lang w:val="en-US"/>
-              </w:rPr>
-            </w:pPr>
-            <w:r>
-              <w:rPr>
-                <w:rFonts w:hint="cs"/>
-                <w:sz w:val="24"/>
-                <w:szCs w:val="24"/>
-                <w:rtl/>
-                <w:lang w:val="en-US"/>
-              </w:rPr>
-              <w:t>או</w:t>
-            </w:r>
-          </w:p>
-          <w:p>
-            <w:pPr>
-              <w:bidi/>
-              <w:rPr>
-                <w:sz w:val="24"/>
-                <w:szCs w:val="24"/>
-                <w:rtl/>
-                <w:lang w:val="en-US"/>
-              </w:rPr>
-            </w:pPr>
-            <w:r>
-              <w:rPr>
-                <w:rFonts w:hint="cs"/>
-                <w:sz w:val="24"/>
-                <w:szCs w:val="24"/>
-                <w:rtl/>
-                <w:lang w:val="en-US"/>
-              </w:rPr>
-              <w:t xml:space="preserve">שמאל </w:t>
-            </w:r>
-            <w:r>
-              <w:rPr>
-                <w:sz w:val="24"/>
-                <w:szCs w:val="24"/>
-                <w:rtl/>
-                <w:lang w:val="en-US"/>
-              </w:rPr>
-              <w:t>–</w:t>
-            </w:r>
-            <w:r>
-              <w:rPr>
-                <w:rFonts w:hint="cs"/>
-                <w:sz w:val="24"/>
-                <w:szCs w:val="24"/>
-                <w:rtl/>
-                <w:lang w:val="en-US"/>
-              </w:rPr>
-              <w:t xml:space="preserve"> '</w:t>
-            </w:r>
-            <w:r>
-              <w:rPr>
-                <w:sz w:val="24"/>
-                <w:szCs w:val="24"/>
-                <w:lang w:val="en-US"/>
-              </w:rPr>
-              <w:t>L</w:t>
-            </w:r>
-            <w:r>
-              <w:rPr>
-                <w:rFonts w:hint="cs"/>
-                <w:sz w:val="24"/>
-                <w:szCs w:val="24"/>
-                <w:rtl/>
-                <w:lang w:val="en-US"/>
-              </w:rPr>
-              <w:t>'</w:t>
+                <w:rFonts w:hint="cs"/>
+                <w:sz w:val="24"/>
+                <w:szCs w:val="24"/>
+                <w:rtl/>
+                <w:lang w:val="en-US"/>
+              </w:rPr>
+            </w:pPr>
+            <w:r>
+              <w:rPr>
+                <w:rFonts w:hint="cs"/>
+                <w:sz w:val="24"/>
+                <w:szCs w:val="24"/>
+                <w:rtl/>
+                <w:lang w:val="en-US"/>
+              </w:rPr>
+              <w:t>אין</w:t>
             </w:r>
           </w:p>
         </w:tc>
@@ -1031,7 +1055,60 @@
                 <w:szCs w:val="24"/>
                 <w:rtl/>
               </w:rPr>
-              <w:t>שרת מגדיר שחקן שהתחבר קודם להיות בצד ימין של המגרש, השני בצד שמאל</w:t>
+              <w:t xml:space="preserve">מתרחש כאשר לקוח הגיע </w:t>
+            </w:r>
+            <w:proofErr w:type="spellStart"/>
+            <w:r>
+              <w:rPr>
+                <w:rFonts w:hint="cs"/>
+                <w:sz w:val="24"/>
+                <w:szCs w:val="24"/>
+                <w:rtl/>
+              </w:rPr>
+              <w:t>למקצת</w:t>
+            </w:r>
+            <w:proofErr w:type="spellEnd"/>
+            <w:r>
+              <w:rPr>
+                <w:rFonts w:hint="cs"/>
+                <w:sz w:val="24"/>
+                <w:szCs w:val="24"/>
+                <w:rtl/>
+              </w:rPr>
+              <w:t xml:space="preserve"> הזמן עד שמתחיל משחק מהרגע שקיבל הודעה מספר (2) מהשרת</w:t>
+            </w:r>
+          </w:p>
+          <w:p>
+            <w:pPr>
+              <w:bidi/>
+              <w:rPr>
+                <w:sz w:val="24"/>
+                <w:szCs w:val="24"/>
+                <w:rtl/>
+                <w:lang w:val="en-US"/>
+              </w:rPr>
+            </w:pPr>
+          </w:p>
+          <w:p>
+            <w:pPr>
+              <w:bidi/>
+              <w:rPr>
+                <w:rFonts w:hint="cs"/>
+                <w:sz w:val="24"/>
+                <w:szCs w:val="24"/>
+                <w:rtl/>
+                <w:lang w:val="en-US"/>
+              </w:rPr>
+            </w:pPr>
+            <w:r>
+              <w:rPr>
+                <w:rFonts w:hint="cs"/>
+                <w:sz w:val="24"/>
+                <w:szCs w:val="24"/>
+                <w:rtl/>
+                <w:lang w:val="en-US"/>
+              </w:rPr>
+              <w:t>השרת מוציא בתגובה את הלקוח מחדר ההמתנה</w:t>
             </w:r>
           </w:p>
         </w:tc>
@@ -1050,17 +1127,335 @@
               <w:rPr>
                 <w:sz w:val="24"/>
                 <w:szCs w:val="24"/>
-                <w:rtl/>
-              </w:rPr>
-            </w:pPr>
-            <w:r>
-              <w:rPr>
-                <w:rFonts w:hint="cs"/>
-                <w:sz w:val="24"/>
-                <w:szCs w:val="24"/>
-                <w:rtl/>
-              </w:rPr>
+              </w:rPr>
+            </w:pPr>
+            <w:r>
+              <w:rPr>
+                <w:rFonts w:hint="cs"/>
+                <w:sz w:val="24"/>
+                <w:szCs w:val="24"/>
+                <w:rtl/>
+              </w:rPr>
+              <w:lastRenderedPageBreak/>
               <w:t>4.</w:t>
+            </w:r>
+          </w:p>
+        </w:tc>
+        <w:tc>
+          <w:tcPr>
+            <w:tcW w:w="1790" w:type="dxa"/>
+          </w:tcPr>
+          <w:p>
+            <w:pPr>
+              <w:bidi/>
+              <w:rPr>
+                <w:sz w:val="24"/>
+                <w:szCs w:val="24"/>
+                <w:rtl/>
+                <w:lang w:val="en-US"/>
+              </w:rPr>
+            </w:pPr>
+            <w:r>
+              <w:rPr>
+                <w:sz w:val="24"/>
+                <w:szCs w:val="24"/>
+                <w:lang w:val="en-US"/>
+              </w:rPr>
+              <w:t>STRT</w:t>
+            </w:r>
+          </w:p>
+        </w:tc>
+        <w:tc>
+          <w:tcPr>
+            <w:tcW w:w="1641" w:type="dxa"/>
+          </w:tcPr>
+          <w:p>
+            <w:pPr>
+              <w:bidi/>
+              <w:rPr>
+                <w:sz w:val="24"/>
+                <w:szCs w:val="24"/>
+                <w:rtl/>
+              </w:rPr>
+            </w:pPr>
+            <w:r>
+              <w:rPr>
+                <w:rFonts w:hint="cs"/>
+                <w:sz w:val="24"/>
+                <w:szCs w:val="24"/>
+                <w:rtl/>
+              </w:rPr>
+              <w:t>מהשרת</w:t>
+            </w:r>
+          </w:p>
+        </w:tc>
+        <w:tc>
+          <w:tcPr>
+            <w:tcW w:w="1780" w:type="dxa"/>
+          </w:tcPr>
+          <w:p>
+            <w:pPr>
+              <w:bidi/>
+              <w:rPr>
+                <w:sz w:val="24"/>
+                <w:szCs w:val="24"/>
+                <w:lang w:val="en-US"/>
+              </w:rPr>
+            </w:pPr>
+            <w:r>
+              <w:rPr>
+                <w:rFonts w:hint="cs"/>
+                <w:sz w:val="24"/>
+                <w:szCs w:val="24"/>
+                <w:rtl/>
+              </w:rPr>
+              <w:t>הודעת שרת על התחלת משחק</w:t>
+            </w:r>
+          </w:p>
+        </w:tc>
+        <w:tc>
+          <w:tcPr>
+            <w:tcW w:w="1866" w:type="dxa"/>
+          </w:tcPr>
+          <w:p>
+            <w:pPr>
+              <w:bidi/>
+              <w:rPr>
+                <w:sz w:val="24"/>
+                <w:szCs w:val="24"/>
+                <w:rtl/>
+                <w:lang w:val="en-US"/>
+              </w:rPr>
+            </w:pPr>
+            <w:r>
+              <w:rPr>
+                <w:rFonts w:hint="cs"/>
+                <w:sz w:val="24"/>
+                <w:szCs w:val="24"/>
+                <w:rtl/>
+                <w:lang w:val="en-US"/>
+              </w:rPr>
+              <w:t>צד</w:t>
+            </w:r>
+            <w:r>
+              <w:rPr>
+                <w:rFonts w:hint="cs"/>
+                <w:sz w:val="24"/>
+                <w:szCs w:val="24"/>
+                <w:rtl/>
+                <w:lang w:val="en-US"/>
+              </w:rPr>
+              <w:t xml:space="preserve"> </w:t>
+            </w:r>
+            <w:r>
+              <w:rPr>
+                <w:rFonts w:hint="cs"/>
+                <w:sz w:val="24"/>
+                <w:szCs w:val="24"/>
+                <w:rtl/>
+                <w:lang w:val="en-US"/>
+              </w:rPr>
+              <w:t>ה</w:t>
+            </w:r>
+            <w:r>
+              <w:rPr>
+                <w:rFonts w:hint="cs"/>
+                <w:sz w:val="24"/>
+                <w:szCs w:val="24"/>
+                <w:rtl/>
+                <w:lang w:val="en-US"/>
+              </w:rPr>
+              <w:t>שחקן</w:t>
+            </w:r>
+          </w:p>
+          <w:p>
+            <w:pPr>
+              <w:bidi/>
+              <w:rPr>
+                <w:sz w:val="24"/>
+                <w:szCs w:val="24"/>
+                <w:rtl/>
+                <w:lang w:val="en-US"/>
+              </w:rPr>
+            </w:pPr>
+            <w:r>
+              <w:rPr>
+                <w:rFonts w:hint="cs"/>
+                <w:sz w:val="24"/>
+                <w:szCs w:val="24"/>
+                <w:rtl/>
+                <w:lang w:val="en-US"/>
+              </w:rPr>
+              <w:t xml:space="preserve">ימין </w:t>
+            </w:r>
+            <w:r>
+              <w:rPr>
+                <w:sz w:val="24"/>
+                <w:szCs w:val="24"/>
+                <w:rtl/>
+                <w:lang w:val="en-US"/>
+              </w:rPr>
+              <w:t>–</w:t>
+            </w:r>
+            <w:r>
+              <w:rPr>
+                <w:rFonts w:hint="cs"/>
+                <w:sz w:val="24"/>
+                <w:szCs w:val="24"/>
+                <w:rtl/>
+                <w:lang w:val="en-US"/>
+              </w:rPr>
+              <w:t xml:space="preserve"> '</w:t>
+            </w:r>
+            <w:r>
+              <w:rPr>
+                <w:sz w:val="24"/>
+                <w:szCs w:val="24"/>
+                <w:lang w:val="en-US"/>
+              </w:rPr>
+              <w:t>R</w:t>
+            </w:r>
+            <w:r>
+              <w:rPr>
+                <w:rFonts w:hint="cs"/>
+                <w:sz w:val="24"/>
+                <w:szCs w:val="24"/>
+                <w:rtl/>
+                <w:lang w:val="en-US"/>
+              </w:rPr>
+              <w:t>'</w:t>
+            </w:r>
+          </w:p>
+          <w:p>
+            <w:pPr>
+              <w:bidi/>
+              <w:rPr>
+                <w:sz w:val="24"/>
+                <w:szCs w:val="24"/>
+                <w:rtl/>
+                <w:lang w:val="en-US"/>
+              </w:rPr>
+            </w:pPr>
+            <w:r>
+              <w:rPr>
+                <w:rFonts w:hint="cs"/>
+                <w:sz w:val="24"/>
+                <w:szCs w:val="24"/>
+                <w:rtl/>
+                <w:lang w:val="en-US"/>
+              </w:rPr>
+              <w:t>או</w:t>
+            </w:r>
+          </w:p>
+          <w:p>
+            <w:pPr>
+              <w:bidi/>
+              <w:rPr>
+                <w:sz w:val="24"/>
+                <w:szCs w:val="24"/>
+                <w:rtl/>
+                <w:lang w:val="en-US"/>
+              </w:rPr>
+            </w:pPr>
+            <w:r>
+              <w:rPr>
+                <w:rFonts w:hint="cs"/>
+                <w:sz w:val="24"/>
+                <w:szCs w:val="24"/>
+                <w:rtl/>
+                <w:lang w:val="en-US"/>
+              </w:rPr>
+              <w:t xml:space="preserve">שמאל </w:t>
+            </w:r>
+            <w:r>
+              <w:rPr>
+                <w:sz w:val="24"/>
+                <w:szCs w:val="24"/>
+                <w:rtl/>
+                <w:lang w:val="en-US"/>
+              </w:rPr>
+              <w:t>–</w:t>
+            </w:r>
+            <w:r>
+              <w:rPr>
+                <w:rFonts w:hint="cs"/>
+                <w:sz w:val="24"/>
+                <w:szCs w:val="24"/>
+                <w:rtl/>
+                <w:lang w:val="en-US"/>
+              </w:rPr>
+              <w:t xml:space="preserve"> '</w:t>
+            </w:r>
+            <w:r>
+              <w:rPr>
+                <w:sz w:val="24"/>
+                <w:szCs w:val="24"/>
+                <w:lang w:val="en-US"/>
+              </w:rPr>
+              <w:t>L</w:t>
+            </w:r>
+            <w:r>
+              <w:rPr>
+                <w:rFonts w:hint="cs"/>
+                <w:sz w:val="24"/>
+                <w:szCs w:val="24"/>
+                <w:rtl/>
+                <w:lang w:val="en-US"/>
+              </w:rPr>
+              <w:t>'</w:t>
+            </w:r>
+          </w:p>
+        </w:tc>
+        <w:tc>
+          <w:tcPr>
+            <w:tcW w:w="2122" w:type="dxa"/>
+          </w:tcPr>
+          <w:p>
+            <w:pPr>
+              <w:bidi/>
+              <w:rPr>
+                <w:sz w:val="24"/>
+                <w:szCs w:val="24"/>
+                <w:rtl/>
+              </w:rPr>
+            </w:pPr>
+            <w:r>
+              <w:rPr>
+                <w:rFonts w:hint="cs"/>
+                <w:sz w:val="24"/>
+                <w:szCs w:val="24"/>
+                <w:rtl/>
+              </w:rPr>
+              <w:t>שרת מגדיר שחקן שהתחבר קודם להיות בצד ימין של המגרש, השני בצד שמאל</w:t>
+            </w:r>
+          </w:p>
+        </w:tc>
+      </w:tr>
+      <w:tr>
+        <w:trPr>
+          <w:trHeight w:val="1946"/>
+        </w:trPr>
+        <w:tc>
+          <w:tcPr>
+            <w:tcW w:w="1769" w:type="dxa"/>
+          </w:tcPr>
+          <w:p>
+            <w:pPr>
+              <w:bidi/>
+              <w:rPr>
+                <w:sz w:val="24"/>
+                <w:szCs w:val="24"/>
+                <w:rtl/>
+              </w:rPr>
+            </w:pPr>
+            <w:r>
+              <w:rPr>
+                <w:rFonts w:hint="cs"/>
+                <w:sz w:val="24"/>
+                <w:szCs w:val="24"/>
+                <w:rtl/>
+              </w:rPr>
+              <w:t>5.</w:t>
             </w:r>
           </w:p>
         </w:tc>
@@ -1273,8 +1668,7 @@
                 <w:szCs w:val="24"/>
                 <w:rtl/>
               </w:rPr>
-              <w:lastRenderedPageBreak/>
-              <w:t>5.</w:t>
+              <w:t>6.</w:t>
             </w:r>
           </w:p>
         </w:tc>
@@ -1506,7 +1900,7 @@
                 <w:szCs w:val="24"/>
                 <w:rtl/>
               </w:rPr>
-              <w:t>6.</w:t>
+              <w:t>7.</w:t>
             </w:r>
           </w:p>
         </w:tc>
@@ -1677,7 +2071,7 @@
                 <w:szCs w:val="24"/>
                 <w:rtl/>
               </w:rPr>
-              <w:t>7.</w:t>
+              <w:t>8.</w:t>
             </w:r>
           </w:p>
         </w:tc>
@@ -1941,7 +2335,7 @@
                 <w:szCs w:val="24"/>
                 <w:rtl/>
               </w:rPr>
-              <w:t>8.</w:t>
+              <w:t>9.</w:t>
             </w:r>
           </w:p>
         </w:tc>
@@ -2090,22 +2484,22 @@
             <w:pPr>
               <w:bidi/>
               <w:rPr>
-                <w:rFonts w:hint="cs"/>
-                <w:sz w:val="24"/>
-                <w:szCs w:val="24"/>
-                <w:rtl/>
-                <w:lang w:val="en-US"/>
-              </w:rPr>
-            </w:pPr>
-            <w:r>
-              <w:rPr>
-                <w:rFonts w:hint="cs"/>
-                <w:sz w:val="24"/>
-                <w:szCs w:val="24"/>
-                <w:rtl/>
-                <w:lang w:val="en-US"/>
-              </w:rPr>
-              <w:t>9.</w:t>
+                <w:sz w:val="24"/>
+                <w:szCs w:val="24"/>
+                <w:rtl/>
+                <w:lang w:val="en-US"/>
+              </w:rPr>
+            </w:pPr>
+            <w:r>
+              <w:rPr>
+                <w:rFonts w:hint="cs"/>
+                <w:sz w:val="24"/>
+                <w:szCs w:val="24"/>
+                <w:rtl/>
+                <w:lang w:val="en-US"/>
+              </w:rPr>
+              <w:lastRenderedPageBreak/>
+              <w:t>10.</w:t>
             </w:r>
           </w:p>
         </w:tc>
@@ -2140,7 +2534,6 @@
             <w:pPr>
               <w:bidi/>
               <w:rPr>
-                <w:rFonts w:hint="cs"/>
                 <w:sz w:val="24"/>
                 <w:szCs w:val="24"/>
                 <w:rtl/>
@@ -2165,7 +2558,6 @@
             <w:pPr>
               <w:bidi/>
               <w:rPr>
-                <w:rFonts w:hint="cs"/>
                 <w:sz w:val="24"/>
                 <w:szCs w:val="24"/>
                 <w:rtl/>
@@ -2241,7 +2633,6 @@
             <w:pPr>
               <w:bidi/>
               <w:rPr>
-                <w:rFonts w:hint="cs"/>
                 <w:sz w:val="24"/>
                 <w:szCs w:val="24"/>
                 <w:rtl/>
@@ -2287,7 +2678,6 @@
             <w:pPr>
               <w:bidi/>
               <w:rPr>
-                <w:rFonts w:hint="cs"/>
                 <w:sz w:val="24"/>
                 <w:szCs w:val="24"/>
                 <w:rtl/>
@@ -2319,22 +2709,21 @@
             <w:pPr>
               <w:bidi/>
               <w:rPr>
-                <w:rFonts w:hint="cs"/>
-                <w:sz w:val="24"/>
-                <w:szCs w:val="24"/>
-                <w:rtl/>
-                <w:lang w:val="en-US"/>
-              </w:rPr>
-            </w:pPr>
-            <w:r>
-              <w:rPr>
-                <w:rFonts w:hint="cs"/>
-                <w:sz w:val="24"/>
-                <w:szCs w:val="24"/>
-                <w:rtl/>
-                <w:lang w:val="en-US"/>
-              </w:rPr>
-              <w:t>9.</w:t>
+                <w:sz w:val="24"/>
+                <w:szCs w:val="24"/>
+                <w:rtl/>
+                <w:lang w:val="en-US"/>
+              </w:rPr>
+            </w:pPr>
+            <w:r>
+              <w:rPr>
+                <w:rFonts w:hint="cs"/>
+                <w:sz w:val="24"/>
+                <w:szCs w:val="24"/>
+                <w:rtl/>
+                <w:lang w:val="en-US"/>
+              </w:rPr>
+              <w:t>11.</w:t>
             </w:r>
           </w:p>
         </w:tc>
@@ -2369,7 +2758,6 @@
             <w:pPr>
               <w:bidi/>
               <w:rPr>
-                <w:rFonts w:hint="cs"/>
                 <w:sz w:val="24"/>
                 <w:szCs w:val="24"/>
                 <w:rtl/>
@@ -2394,7 +2782,6 @@
             <w:pPr>
               <w:bidi/>
               <w:rPr>
-                <w:rFonts w:hint="cs"/>
                 <w:sz w:val="24"/>
                 <w:szCs w:val="24"/>
                 <w:rtl/>
@@ -2419,7 +2806,6 @@
             <w:pPr>
               <w:bidi/>
               <w:rPr>
-                <w:rFonts w:hint="cs"/>
                 <w:sz w:val="24"/>
                 <w:szCs w:val="24"/>
                 <w:rtl/>
@@ -2446,7 +2832,6 @@
             <w:pPr>
               <w:bidi/>
               <w:rPr>
-                <w:rFonts w:hint="cs"/>
                 <w:sz w:val="24"/>
                 <w:szCs w:val="24"/>
                 <w:rtl/>
@@ -2548,6 +2933,7 @@
           <w:szCs w:val="28"/>
         </w:rPr>
       </w:pPr>
+      <w:proofErr w:type="spellStart"/>
       <w:r>
         <w:rPr>
           <w:rFonts w:hint="cs"/>
@@ -2557,6 +2943,7 @@
         </w:rPr>
         <w:t>מחרוזתיות</w:t>
       </w:r>
+      <w:proofErr w:type="spellEnd"/>
     </w:p>
     <w:p>
       <w:pPr>
@@ -2696,7 +3083,6 @@
           <w:szCs w:val="28"/>
           <w:rtl/>
         </w:rPr>
-        <w:lastRenderedPageBreak/>
         <w:t>לדוגמה:</w:t>
       </w:r>
     </w:p>
@@ -2735,7 +3121,25 @@
           <w:szCs w:val="28"/>
           <w:lang w:val="en-US"/>
         </w:rPr>
-        <w:t>“WAIT”</w:t>
+        <w:t>“</w:t>
+      </w:r>
+      <w:proofErr w:type="gramStart"/>
+      <w:r>
+        <w:rPr>
+          <w:sz w:val="28"/>
+          <w:szCs w:val="28"/>
+          <w:lang w:val="en-US"/>
+        </w:rPr>
+        <w:t>WAIT</w:t>
+      </w:r>
+      <w:proofErr w:type="gramEnd"/>
+      <w:r>
+        <w:rPr>
+          <w:sz w:val="28"/>
+          <w:szCs w:val="28"/>
+          <w:lang w:val="en-US"/>
+        </w:rPr>
+        <w:t>”</w:t>
       </w:r>
     </w:p>
     <w:p>
@@ -2754,7 +3158,23 @@
           <w:szCs w:val="28"/>
           <w:lang w:val="en-US"/>
         </w:rPr>
-        <w:t>“STRT”</w:t>
+        <w:t>“STRT</w:t>
+      </w:r>
+      <w:r>
+        <w:rPr>
+          <w:sz w:val="28"/>
+          <w:szCs w:val="28"/>
+          <w:lang w:val="en-US"/>
+        </w:rPr>
+        <w:t>~R</w:t>
+      </w:r>
+      <w:r>
+        <w:rPr>
+          <w:sz w:val="28"/>
+          <w:szCs w:val="28"/>
+          <w:lang w:val="en-US"/>
+        </w:rPr>
+        <w:t>”</w:t>
       </w:r>
     </w:p>
     <w:p>
@@ -2781,7 +3201,25 @@
           <w:szCs w:val="28"/>
           <w:lang w:val="en-US"/>
         </w:rPr>
-        <w:t>R~&lt;playerObjectPickle&gt;”</w:t>
+        <w:t>R~&lt;</w:t>
+      </w:r>
+      <w:proofErr w:type="spellStart"/>
+      <w:r>
+        <w:rPr>
+          <w:sz w:val="28"/>
+          <w:szCs w:val="28"/>
+          <w:lang w:val="en-US"/>
+        </w:rPr>
+        <w:t>playerObjectPickle</w:t>
+      </w:r>
+      <w:proofErr w:type="spellEnd"/>
+      <w:r>
+        <w:rPr>
+          <w:sz w:val="28"/>
+          <w:szCs w:val="28"/>
+          <w:lang w:val="en-US"/>
+        </w:rPr>
+        <w:t>&gt;”</w:t>
       </w:r>
     </w:p>
     <w:p>
@@ -2874,17 +3312,63 @@
           <w:rtl/>
           <w:lang w:val="en-US"/>
         </w:rPr>
-        <w:t>א-</w:t>
-      </w:r>
-      <w:r>
-        <w:rPr>
-          <w:rFonts w:hint="cs"/>
-          <w:sz w:val="28"/>
-          <w:szCs w:val="28"/>
-          <w:rtl/>
-          <w:lang w:val="en-US"/>
-        </w:rPr>
-        <w:t xml:space="preserve">סינכרוני, </w:t>
+        <w:t xml:space="preserve">הפרוטוקול מחולק לשני חלקים </w:t>
+      </w:r>
+      <w:r>
+        <w:rPr>
+          <w:sz w:val="28"/>
+          <w:szCs w:val="28"/>
+          <w:rtl/>
+          <w:lang w:val="en-US"/>
+        </w:rPr>
+        <w:t>–</w:t>
+      </w:r>
+      <w:r>
+        <w:rPr>
+          <w:rFonts w:hint="cs"/>
+          <w:sz w:val="28"/>
+          <w:szCs w:val="28"/>
+          <w:rtl/>
+          <w:lang w:val="en-US"/>
+        </w:rPr>
+        <w:t xml:space="preserve"> חדר ההמתנה (לובי) והמשחק עצמו:</w:t>
+      </w:r>
+    </w:p>
+    <w:p>
+      <w:pPr>
+        <w:pStyle w:val="ListParagraph"/>
+        <w:numPr>
+          <w:ilvl w:val="0"/>
+          <w:numId w:val="11"/>
+        </w:numPr>
+        <w:bidi/>
+        <w:jc w:val="both"/>
+        <w:rPr>
+          <w:sz w:val="28"/>
+          <w:szCs w:val="28"/>
+          <w:lang w:val="en-US"/>
+        </w:rPr>
+      </w:pPr>
+      <w:r>
+        <w:rPr>
+          <w:rFonts w:hint="cs"/>
+          <w:sz w:val="28"/>
+          <w:szCs w:val="28"/>
+          <w:u w:val="single"/>
+          <w:rtl/>
+          <w:lang w:val="en-US"/>
+        </w:rPr>
+        <w:t>לובי</w:t>
+      </w:r>
+      <w:r>
+        <w:rPr>
+          <w:rFonts w:hint="cs"/>
+          <w:sz w:val="28"/>
+          <w:szCs w:val="28"/>
+          <w:rtl/>
+          <w:lang w:val="en-US"/>
+        </w:rPr>
+        <w:t xml:space="preserve">: </w:t>
       </w:r>
       <w:r>
         <w:rPr>
@@ -2896,18 +3380,47 @@
           <w:rtl/>
           <w:lang w:val="en-US"/>
         </w:rPr>
-        <w:t>תלות בין הודעות רק לפני תחילת המשחק כאשר:</w:t>
+        <w:t>סינכרוני, תלות בין הודעת</w:t>
+      </w:r>
+      <w:r>
+        <w:rPr>
+          <w:rFonts w:hint="cs"/>
+          <w:sz w:val="28"/>
+          <w:szCs w:val="28"/>
+          <w:rtl/>
+          <w:lang w:val="en-US"/>
+        </w:rPr>
+        <w:t xml:space="preserve"> </w:t>
+      </w:r>
+      <w:r>
+        <w:rPr>
+          <w:sz w:val="28"/>
+          <w:szCs w:val="28"/>
+          <w:rtl/>
+          <w:lang w:val="en-US"/>
+        </w:rPr>
+        <w:t>–</w:t>
+      </w:r>
+      <w:r>
+        <w:rPr>
+          <w:rFonts w:hint="cs"/>
+          <w:sz w:val="28"/>
+          <w:szCs w:val="28"/>
+          <w:rtl/>
+          <w:lang w:val="en-US"/>
+        </w:rPr>
+        <w:t xml:space="preserve"> הודעה (1) תלווה בהודעת תגובה (2), ובמידה ולא התקבלה אצל השרת הודעה (3) (התנתקות מלובי), ימתין הלקוח להודעת המשך (4) (תחילת משחק). </w:t>
       </w:r>
     </w:p>
     <w:p>
       <w:pPr>
         <w:pStyle w:val="ListParagraph"/>
         <w:bidi/>
+        <w:ind w:left="1080"/>
         <w:jc w:val="both"/>
         <w:rPr>
           <w:sz w:val="28"/>
           <w:szCs w:val="28"/>
-          <w:u w:val="single"/>
           <w:rtl/>
           <w:lang w:val="en-US"/>
         </w:rPr>
@@ -2916,76 +3429,114 @@
     <w:p>
       <w:pPr>
         <w:pStyle w:val="ListParagraph"/>
+        <w:numPr>
+          <w:ilvl w:val="0"/>
+          <w:numId w:val="11"/>
+        </w:numPr>
         <w:bidi/>
         <w:jc w:val="both"/>
         <w:rPr>
           <w:sz w:val="28"/>
           <w:szCs w:val="28"/>
-          <w:rtl/>
-          <w:lang w:val="en-US"/>
-        </w:rPr>
-      </w:pPr>
-      <w:r>
-        <w:rPr>
-          <w:rFonts w:hint="cs"/>
-          <w:sz w:val="28"/>
-          <w:szCs w:val="28"/>
-          <w:rtl/>
-          <w:lang w:val="en-US"/>
-        </w:rPr>
-        <w:t>הודעה (1) תלווה בהודעת תגובה (2) שתלווה בהודעת תגובה (3)</w:t>
+          <w:lang w:val="en-US"/>
+        </w:rPr>
+      </w:pPr>
+      <w:r>
+        <w:rPr>
+          <w:rFonts w:hint="cs"/>
+          <w:sz w:val="28"/>
+          <w:szCs w:val="28"/>
+          <w:u w:val="single"/>
+          <w:rtl/>
+          <w:lang w:val="en-US"/>
+        </w:rPr>
+        <w:t>המשחק עצמו</w:t>
+      </w:r>
+      <w:r>
+        <w:rPr>
+          <w:rFonts w:hint="cs"/>
+          <w:sz w:val="28"/>
+          <w:szCs w:val="28"/>
+          <w:rtl/>
+          <w:lang w:val="en-US"/>
+        </w:rPr>
+        <w:t xml:space="preserve">: </w:t>
+      </w:r>
+      <w:r>
+        <w:rPr>
+          <w:rFonts w:hint="cs"/>
+          <w:b/>
+          <w:bCs/>
+          <w:sz w:val="28"/>
+          <w:szCs w:val="28"/>
+          <w:rtl/>
+          <w:lang w:val="en-US"/>
+        </w:rPr>
+        <w:t>א-סינכרוני</w:t>
+      </w:r>
+      <w:r>
+        <w:rPr>
+          <w:rFonts w:hint="cs"/>
+          <w:sz w:val="28"/>
+          <w:szCs w:val="28"/>
+          <w:rtl/>
+          <w:lang w:val="en-US"/>
+        </w:rPr>
+        <w:t>, אין תלות בין הודעות</w:t>
+      </w:r>
+      <w:r>
+        <w:rPr>
+          <w:rFonts w:hint="cs"/>
+          <w:sz w:val="28"/>
+          <w:szCs w:val="28"/>
+          <w:rtl/>
+          <w:lang w:val="en-US"/>
+        </w:rPr>
+        <w:t xml:space="preserve"> </w:t>
+      </w:r>
+      <w:r>
+        <w:rPr>
+          <w:rFonts w:hint="cs"/>
+          <w:sz w:val="28"/>
+          <w:szCs w:val="28"/>
+          <w:rtl/>
+          <w:lang w:val="en-US"/>
+        </w:rPr>
+        <w:t xml:space="preserve"> 5</w:t>
+      </w:r>
+      <w:r>
+        <w:rPr>
+          <w:rFonts w:hint="cs"/>
+          <w:sz w:val="28"/>
+          <w:szCs w:val="28"/>
+          <w:rtl/>
+          <w:lang w:val="en-US"/>
+        </w:rPr>
+        <w:t>, 6, 7, 8, 9, 10</w:t>
+      </w:r>
+      <w:r>
+        <w:rPr>
+          <w:rFonts w:hint="cs"/>
+          <w:sz w:val="28"/>
+          <w:szCs w:val="28"/>
+          <w:rtl/>
+          <w:lang w:val="en-US"/>
+        </w:rPr>
+        <w:t xml:space="preserve"> ו</w:t>
+      </w:r>
+      <w:r>
+        <w:rPr>
+          <w:rFonts w:hint="cs"/>
+          <w:sz w:val="28"/>
+          <w:szCs w:val="28"/>
+          <w:rtl/>
+          <w:lang w:val="en-US"/>
+        </w:rPr>
+        <w:t xml:space="preserve"> 11.</w:t>
       </w:r>
     </w:p>
     <w:p>
       <w:pPr>
-        <w:pStyle w:val="ListParagraph"/>
-        <w:bidi/>
-        <w:jc w:val="both"/>
-        <w:rPr>
-          <w:sz w:val="28"/>
-          <w:szCs w:val="28"/>
-          <w:rtl/>
-          <w:lang w:val="en-US"/>
-        </w:rPr>
-      </w:pPr>
-    </w:p>
-    <w:p>
-      <w:pPr>
-        <w:pStyle w:val="ListParagraph"/>
-        <w:bidi/>
-        <w:jc w:val="both"/>
-        <w:rPr>
-          <w:sz w:val="28"/>
-          <w:szCs w:val="28"/>
-          <w:rtl/>
-          <w:lang w:val="en-US"/>
-        </w:rPr>
-      </w:pPr>
-      <w:r>
-        <w:rPr>
-          <w:rFonts w:hint="cs"/>
-          <w:sz w:val="28"/>
-          <w:szCs w:val="28"/>
-          <w:u w:val="single"/>
-          <w:rtl/>
-          <w:lang w:val="en-US"/>
-        </w:rPr>
-        <w:t>כל השאר ללא תלות</w:t>
-      </w:r>
-      <w:r>
-        <w:rPr>
-          <w:rFonts w:hint="cs"/>
-          <w:sz w:val="28"/>
-          <w:szCs w:val="28"/>
-          <w:rtl/>
-          <w:lang w:val="en-US"/>
-        </w:rPr>
-        <w:t>.</w:t>
-      </w:r>
-    </w:p>
-    <w:p>
-      <w:pPr>
-        <w:pStyle w:val="ListParagraph"/>
         <w:bidi/>
         <w:jc w:val="both"/>
         <w:rPr>
@@ -3008,7 +3559,6 @@
         <w:rPr>
           <w:sz w:val="28"/>
           <w:szCs w:val="28"/>
-          <w:rtl/>
           <w:lang w:val="en-US"/>
         </w:rPr>
       </w:pPr>
@@ -3021,6 +3571,7 @@
           <w:rtl/>
           <w:lang w:val="en-US"/>
         </w:rPr>
+        <w:lastRenderedPageBreak/>
         <w:t>שגיאות</w:t>
       </w:r>
       <w:r>
@@ -3080,6 +3631,74 @@
           <w:lang w:val="en-US"/>
         </w:rPr>
         <w:t>.</w:t>
+      </w:r>
+    </w:p>
+    <w:p>
+      <w:pPr>
+        <w:bidi/>
+        <w:ind w:left="360"/>
+        <w:jc w:val="both"/>
+        <w:rPr>
+          <w:sz w:val="28"/>
+          <w:szCs w:val="28"/>
+          <w:rtl/>
+          <w:lang w:val="en-US"/>
+        </w:rPr>
+      </w:pPr>
+      <w:r>
+        <w:rPr>
+          <w:rFonts w:hint="cs"/>
+          <w:sz w:val="28"/>
+          <w:szCs w:val="28"/>
+          <w:rtl/>
+          <w:lang w:val="en-US"/>
+        </w:rPr>
+        <w:t xml:space="preserve">לדוגמה, אם הלקוח לא מקבל תגובה מהשרת או לא מקבל הודעת תחילת משחק תוך זמן </w:t>
+      </w:r>
+      <w:proofErr w:type="spellStart"/>
+      <w:r>
+        <w:rPr>
+          <w:rFonts w:hint="cs"/>
+          <w:sz w:val="28"/>
+          <w:szCs w:val="28"/>
+          <w:rtl/>
+          <w:lang w:val="en-US"/>
+        </w:rPr>
+        <w:t>מסויים</w:t>
+      </w:r>
+      <w:proofErr w:type="spellEnd"/>
+      <w:r>
+        <w:rPr>
+          <w:rFonts w:hint="cs"/>
+          <w:sz w:val="28"/>
+          <w:szCs w:val="28"/>
+          <w:rtl/>
+          <w:lang w:val="en-US"/>
+        </w:rPr>
+        <w:t xml:space="preserve"> הוא יודיע על התנתקות במידת הצורך וייצא.</w:t>
+      </w:r>
+    </w:p>
+    <w:p>
+      <w:pPr>
+        <w:bidi/>
+        <w:ind w:left="360"/>
+        <w:jc w:val="both"/>
+        <w:rPr>
+          <w:sz w:val="28"/>
+          <w:szCs w:val="28"/>
+          <w:rtl/>
+          <w:lang w:val="en-US"/>
+        </w:rPr>
+      </w:pPr>
+      <w:r>
+        <w:rPr>
+          <w:rFonts w:hint="cs"/>
+          <w:sz w:val="28"/>
+          <w:szCs w:val="28"/>
+          <w:rtl/>
+          <w:lang w:val="en-US"/>
+        </w:rPr>
+        <w:t>או אם במהלך משחק אם אירעה תקלת תקשורת והלקוח אינו מקבל הודעות מהשרת כלל, הוא יזהה זאת, יתנתק ויחזור למסך הפתיחה.</w:t>
       </w:r>
     </w:p>
     <w:sectPr>
@@ -3855,6 +4474,119 @@
     </w:lvl>
   </w:abstractNum>
   <w:abstractNum w:abstractNumId="8" w15:restartNumberingAfterBreak="0">
+    <w:nsid w:val="6C263C5D"/>
+    <w:multiLevelType w:val="hybridMultilevel"/>
+    <w:tmpl w:val="726E7382"/>
+    <w:lvl w:ilvl="0" w:tplc="10000001">
+      <w:start w:val="1"/>
+      <w:numFmt w:val="bullet"/>
+      <w:lvlText w:val=""/>
+      <w:lvlJc w:val="left"/>
+      <w:pPr>
+        <w:ind w:left="1080" w:hanging="360"/>
+      </w:pPr>
+      <w:rPr>
+        <w:rFonts w:ascii="Symbol" w:hAnsi="Symbol" w:hint="default"/>
+      </w:rPr>
+    </w:lvl>
+    <w:lvl w:ilvl="1" w:tplc="10000003" w:tentative="1">
+      <w:start w:val="1"/>
+      <w:numFmt w:val="bullet"/>
+      <w:lvlText w:val="o"/>
+      <w:lvlJc w:val="left"/>
+      <w:pPr>
+        <w:ind w:left="1800" w:hanging="360"/>
+      </w:pPr>
+      <w:rPr>
+        <w:rFonts w:ascii="Courier New" w:hAnsi="Courier New" w:cs="Courier New" w:hint="default"/>
+      </w:rPr>
+    </w:lvl>
+    <w:lvl w:ilvl="2" w:tplc="10000005" w:tentative="1">
+      <w:start w:val="1"/>
+      <w:numFmt w:val="bullet"/>
+      <w:lvlText w:val=""/>
+      <w:lvlJc w:val="left"/>
+      <w:pPr>
+        <w:ind w:left="2520" w:hanging="360"/>
+      </w:pPr>
+      <w:rPr>
+        <w:rFonts w:ascii="Wingdings" w:hAnsi="Wingdings" w:hint="default"/>
+      </w:rPr>
+    </w:lvl>
+    <w:lvl w:ilvl="3" w:tplc="10000001" w:tentative="1">
+      <w:start w:val="1"/>
+      <w:numFmt w:val="bullet"/>
+      <w:lvlText w:val=""/>
+      <w:lvlJc w:val="left"/>
+      <w:pPr>
+        <w:ind w:left="3240" w:hanging="360"/>
+      </w:pPr>
+      <w:rPr>
+        <w:rFonts w:ascii="Symbol" w:hAnsi="Symbol" w:hint="default"/>
+      </w:rPr>
+    </w:lvl>
+    <w:lvl w:ilvl="4" w:tplc="10000003" w:tentative="1">
+      <w:start w:val="1"/>
+      <w:numFmt w:val="bullet"/>
+      <w:lvlText w:val="o"/>
+      <w:lvlJc w:val="left"/>
+      <w:pPr>
+        <w:ind w:left="3960" w:hanging="360"/>
+      </w:pPr>
+      <w:rPr>
+        <w:rFonts w:ascii="Courier New" w:hAnsi="Courier New" w:cs="Courier New" w:hint="default"/>
+      </w:rPr>
+    </w:lvl>
+    <w:lvl w:ilvl="5" w:tplc="10000005" w:tentative="1">
+      <w:start w:val="1"/>
+      <w:numFmt w:val="bullet"/>
+      <w:lvlText w:val=""/>
+      <w:lvlJc w:val="left"/>
+      <w:pPr>
+        <w:ind w:left="4680" w:hanging="360"/>
+      </w:pPr>
+      <w:rPr>
+        <w:rFonts w:ascii="Wingdings" w:hAnsi="Wingdings" w:hint="default"/>
+      </w:rPr>
+    </w:lvl>
+    <w:lvl w:ilvl="6" w:tplc="10000001" w:tentative="1">
+      <w:start w:val="1"/>
+      <w:numFmt w:val="bullet"/>
+      <w:lvlText w:val=""/>
+      <w:lvlJc w:val="left"/>
+      <w:pPr>
+        <w:ind w:left="5400" w:hanging="360"/>
+      </w:pPr>
+      <w:rPr>
+        <w:rFonts w:ascii="Symbol" w:hAnsi="Symbol" w:hint="default"/>
+      </w:rPr>
+    </w:lvl>
+    <w:lvl w:ilvl="7" w:tplc="10000003" w:tentative="1">
+      <w:start w:val="1"/>
+      <w:numFmt w:val="bullet"/>
+      <w:lvlText w:val="o"/>
+      <w:lvlJc w:val="left"/>
+      <w:pPr>
+        <w:ind w:left="6120" w:hanging="360"/>
+      </w:pPr>
+      <w:rPr>
+        <w:rFonts w:ascii="Courier New" w:hAnsi="Courier New" w:cs="Courier New" w:hint="default"/>
+      </w:rPr>
+    </w:lvl>
+    <w:lvl w:ilvl="8" w:tplc="10000005" w:tentative="1">
+      <w:start w:val="1"/>
+      <w:numFmt w:val="bullet"/>
+      <w:lvlText w:val=""/>
+      <w:lvlJc w:val="left"/>
+      <w:pPr>
+        <w:ind w:left="6840" w:hanging="360"/>
+      </w:pPr>
+      <w:rPr>
+        <w:rFonts w:ascii="Wingdings" w:hAnsi="Wingdings" w:hint="default"/>
+      </w:rPr>
+    </w:lvl>
+  </w:abstractNum>
+  <w:abstractNum w:abstractNumId="9" w15:restartNumberingAfterBreak="0">
     <w:nsid w:val="726F6C3F"/>
     <w:multiLevelType w:val="hybridMultilevel"/>
     <w:tmpl w:val="68E8F196"/>
@@ -3943,7 +4675,7 @@
       </w:pPr>
     </w:lvl>
   </w:abstractNum>
-  <w:abstractNum w:abstractNumId="9" w15:restartNumberingAfterBreak="0">
+  <w:abstractNum w:abstractNumId="10" w15:restartNumberingAfterBreak="0">
     <w:nsid w:val="7A130BC8"/>
     <w:multiLevelType w:val="hybridMultilevel"/>
     <w:tmpl w:val="D6ECC83C"/>
@@ -4039,7 +4771,7 @@
     <w:abstractNumId w:val="3"/>
   </w:num>
   <w:num w:numId="3" w16cid:durableId="1040470827">
-    <w:abstractNumId w:val="9"/>
+    <w:abstractNumId w:val="10"/>
   </w:num>
   <w:num w:numId="4" w16cid:durableId="448672427">
     <w:abstractNumId w:val="1"/>
@@ -4057,10 +4789,13 @@
     <w:abstractNumId w:val="6"/>
   </w:num>
   <w:num w:numId="9" w16cid:durableId="1395617867">
-    <w:abstractNumId w:val="8"/>
+    <w:abstractNumId w:val="9"/>
   </w:num>
   <w:num w:numId="10" w16cid:durableId="1892769514">
     <w:abstractNumId w:val="0"/>
+  </w:num>
+  <w:num w:numId="11" w16cid:durableId="1471827625">
+    <w:abstractNumId w:val="8"/>
   </w:num>
 </w:numbering>
 </file>

</xml_diff>